<commit_message>
บทที่ 1 ver 0.0.2
31-07-2017 22:15

update
 -บทที่ 1
</commit_message>
<xml_diff>
--- a/document/บทที่ 1/บทที่1.docx
+++ b/document/บทที่ 1/บทที่1.docx
@@ -41,7 +41,7 @@
         <w:spacing w:line="240" w:lineRule="auto"/>
         <w:jc w:val="center"/>
         <w:rPr>
-          <w:rFonts w:ascii="TH Sarabun New" w:hAnsi="TH Sarabun New" w:cs="TH Sarabun New" w:hint="cs"/>
+          <w:rFonts w:ascii="TH Sarabun New" w:hAnsi="TH Sarabun New" w:cs="TH Sarabun New"/>
           <w:b/>
           <w:bCs/>
           <w:sz w:val="36"/>
@@ -95,31 +95,20 @@
         <w:ind w:firstLine="375"/>
         <w:jc w:val="thaiDistribute"/>
         <w:rPr>
+          <w:rFonts w:ascii="TH Sarabun New" w:hAnsi="TH Sarabun New" w:cs="TH Sarabun New"/>
+          <w:sz w:val="32"/>
+          <w:szCs w:val="32"/>
+          <w:cs/>
+        </w:rPr>
+      </w:pPr>
+      <w:r>
+        <w:rPr>
           <w:rFonts w:ascii="TH Sarabun New" w:hAnsi="TH Sarabun New" w:cs="TH Sarabun New" w:hint="cs"/>
           <w:sz w:val="32"/>
           <w:szCs w:val="32"/>
           <w:cs/>
         </w:rPr>
-      </w:pPr>
-      <w:r>
-        <w:rPr>
-          <w:rFonts w:ascii="TH Sarabun New" w:hAnsi="TH Sarabun New" w:cs="TH Sarabun New" w:hint="cs"/>
-          <w:sz w:val="32"/>
-          <w:szCs w:val="32"/>
-          <w:cs/>
-        </w:rPr>
-        <w:t>ในปัจจุบันมีการซื้อของ เลือกซื้อของออนไลน์เป็นจำนวนมาก เนื่องด้วยเทคโนโลยีที่ก้าวกระโดดทำให้ผู้ใช้เลือกซื้อของออนไลน์เพิ่มมากขึ้น และทำให้มีข้อมูลในตลาดเพิ่มอย่างม</w:t>
-      </w:r>
-      <w:bookmarkStart w:id="0" w:name="_GoBack"/>
-      <w:bookmarkEnd w:id="0"/>
-      <w:r>
-        <w:rPr>
-          <w:rFonts w:ascii="TH Sarabun New" w:hAnsi="TH Sarabun New" w:cs="TH Sarabun New" w:hint="cs"/>
-          <w:sz w:val="32"/>
-          <w:szCs w:val="32"/>
-          <w:cs/>
-        </w:rPr>
-        <w:t>ากขึ้น จึงทำให้การจัดสรรทรัพยากรหรือข้อมูลเป็นไปได้ยาก ทำให้ผู้ใช้งานที่ต้องการทราบข้อมูลต่างๆไม่ต้องการว่าตนเองต้องการอะไรหรือต้องการข้อมูลแบบไหน ทำให้ใช้เวลาในการหาข้อมูลเพิ่มขึ้นผู้ใช้จึงเลือกที่จะใช้งานระบบ</w:t>
+        <w:t>ในปัจจุบันมีการซื้อของ เลือกซื้อของออนไลน์เป็นจำนวนมาก เนื่องด้วยเทคโนโลยีที่ก้าวกระโดดทำให้ผู้ใช้เลือกซื้อของออนไลน์เพิ่มมากขึ้น และทำให้มีข้อมูลในตลาดเพิ่มอย่างมากขึ้น จึงทำให้การจัดสรรทรัพยากรหรือข้อมูลเป็นไปได้ยาก ทำให้ผู้ใช้งานที่ต้องการทราบข้อมูลต่างๆไม่ต้องการว่าตนเองต้องการอะไรหรือต้องการข้อมูลแบบไหน ทำให้ใช้เวลาในการหาข้อมูลเพิ่มขึ้นผู้ใช้จึงเลือกที่จะใช้งานระบบ</w:t>
       </w:r>
       <w:r>
         <w:rPr>
@@ -195,12 +184,28 @@
         <w:ind w:firstLine="375"/>
         <w:jc w:val="thaiDistribute"/>
         <w:rPr>
+          <w:rFonts w:ascii="TH Sarabun New" w:hAnsi="TH Sarabun New" w:cs="TH Sarabun New"/>
+          <w:sz w:val="32"/>
+          <w:szCs w:val="32"/>
+        </w:rPr>
+      </w:pPr>
+      <w:r>
+        <w:rPr>
           <w:rFonts w:ascii="TH Sarabun New" w:hAnsi="TH Sarabun New" w:cs="TH Sarabun New" w:hint="cs"/>
           <w:sz w:val="32"/>
           <w:szCs w:val="32"/>
           <w:cs/>
         </w:rPr>
-      </w:pPr>
+        <w:t>ระบบ</w:t>
+      </w:r>
+      <w:r>
+        <w:rPr>
+          <w:rFonts w:ascii="TH Sarabun New" w:hAnsi="TH Sarabun New" w:cs="TH Sarabun New"/>
+          <w:sz w:val="32"/>
+          <w:szCs w:val="32"/>
+        </w:rPr>
+        <w:t xml:space="preserve"> Recommend System</w:t>
+      </w:r>
       <w:r>
         <w:rPr>
           <w:rFonts w:ascii="TH Sarabun New" w:hAnsi="TH Sarabun New" w:cs="TH Sarabun New" w:hint="cs"/>
@@ -208,15 +213,15 @@
           <w:szCs w:val="32"/>
           <w:cs/>
         </w:rPr>
-        <w:t>ระบบ</w:t>
-      </w:r>
-      <w:r>
-        <w:rPr>
-          <w:rFonts w:ascii="TH Sarabun New" w:hAnsi="TH Sarabun New" w:cs="TH Sarabun New"/>
-          <w:sz w:val="32"/>
-          <w:szCs w:val="32"/>
-        </w:rPr>
-        <w:t xml:space="preserve"> Recommend System</w:t>
+        <w:t xml:space="preserve"> เป็นระบบการกรองข้อมูลเพื่อที่จะคาดการณ์ด้วย คะแนน หรือความเกี่ยวข้องกันในสินค้าเพื่อที่จะมอบข้อมูลให้กับผู้ใช้ โดยระบบ</w:t>
+      </w:r>
+      <w:r>
+        <w:rPr>
+          <w:rFonts w:ascii="TH Sarabun New" w:hAnsi="TH Sarabun New" w:cs="TH Sarabun New"/>
+          <w:sz w:val="32"/>
+          <w:szCs w:val="32"/>
+        </w:rPr>
+        <w:t xml:space="preserve"> Recommended System </w:t>
       </w:r>
       <w:r>
         <w:rPr>
@@ -225,7 +230,165 @@
           <w:szCs w:val="32"/>
           <w:cs/>
         </w:rPr>
-        <w:t xml:space="preserve"> เป็นระบบการกรองข้อมูลเพื่อที่จะคาดการณ์ด้วย คะแนน หรือความเกี่ยวข้องกันในสินค้าเพื่อที่จะมอบข้อมูลให้กับผู้ใช้ โดยระบบ</w:t>
+        <w:t>เป็นที่นิยมมากขึ้นในหลายปีที่ผ่านมา และมีการใช้งานในหลายรูปแบบเช่น ภาพยนตร์</w:t>
+      </w:r>
+      <w:r>
+        <w:rPr>
+          <w:rFonts w:ascii="TH Sarabun New" w:hAnsi="TH Sarabun New" w:cs="TH Sarabun New"/>
+          <w:sz w:val="32"/>
+          <w:szCs w:val="32"/>
+        </w:rPr>
+        <w:t>,</w:t>
+      </w:r>
+      <w:r>
+        <w:rPr>
+          <w:rFonts w:ascii="TH Sarabun New" w:hAnsi="TH Sarabun New" w:cs="TH Sarabun New" w:hint="cs"/>
+          <w:sz w:val="32"/>
+          <w:szCs w:val="32"/>
+          <w:cs/>
+        </w:rPr>
+        <w:t xml:space="preserve"> เพลง</w:t>
+      </w:r>
+      <w:r>
+        <w:rPr>
+          <w:rFonts w:ascii="TH Sarabun New" w:hAnsi="TH Sarabun New" w:cs="TH Sarabun New"/>
+          <w:sz w:val="32"/>
+          <w:szCs w:val="32"/>
+        </w:rPr>
+        <w:t>,</w:t>
+      </w:r>
+      <w:r>
+        <w:rPr>
+          <w:rFonts w:ascii="TH Sarabun New" w:hAnsi="TH Sarabun New" w:cs="TH Sarabun New" w:hint="cs"/>
+          <w:sz w:val="32"/>
+          <w:szCs w:val="32"/>
+          <w:cs/>
+        </w:rPr>
+        <w:t xml:space="preserve"> ข่าว</w:t>
+      </w:r>
+      <w:r>
+        <w:rPr>
+          <w:rFonts w:ascii="TH Sarabun New" w:hAnsi="TH Sarabun New" w:cs="TH Sarabun New"/>
+          <w:sz w:val="32"/>
+          <w:szCs w:val="32"/>
+        </w:rPr>
+        <w:t>,</w:t>
+      </w:r>
+      <w:r>
+        <w:rPr>
+          <w:rFonts w:ascii="TH Sarabun New" w:hAnsi="TH Sarabun New" w:cs="TH Sarabun New" w:hint="cs"/>
+          <w:sz w:val="32"/>
+          <w:szCs w:val="32"/>
+          <w:cs/>
+        </w:rPr>
+        <w:t xml:space="preserve"> หนังสือบทความ</w:t>
+      </w:r>
+      <w:r>
+        <w:rPr>
+          <w:rFonts w:ascii="TH Sarabun New" w:hAnsi="TH Sarabun New" w:cs="TH Sarabun New"/>
+          <w:sz w:val="32"/>
+          <w:szCs w:val="32"/>
+        </w:rPr>
+        <w:t>,</w:t>
+      </w:r>
+      <w:r>
+        <w:rPr>
+          <w:rFonts w:ascii="TH Sarabun New" w:hAnsi="TH Sarabun New" w:cs="TH Sarabun New" w:hint="cs"/>
+          <w:sz w:val="32"/>
+          <w:szCs w:val="32"/>
+          <w:cs/>
+        </w:rPr>
+        <w:t xml:space="preserve"> สินค้า เป็นต้น โดยข้อมูลในปัจจุบันที่มีเป็นจำนวนมากจะถูกคัดกรองเพื่อมอบข้อมูลที่เป็นประโยชน์ที่สุดสำหรับผู้ใช้ เพื่อไม่ให้ผู้ใช้ต้องเสียเวลา</w:t>
+      </w:r>
+      <w:r>
+        <w:rPr>
+          <w:rFonts w:ascii="TH Sarabun New" w:hAnsi="TH Sarabun New" w:cs="TH Sarabun New" w:hint="cs"/>
+          <w:sz w:val="32"/>
+          <w:szCs w:val="32"/>
+          <w:cs/>
+        </w:rPr>
+        <w:t>ที่จะหาข้อมูลที่ตนเองต้องการได้</w:t>
+      </w:r>
+    </w:p>
+    <w:p>
+      <w:pPr>
+        <w:spacing w:line="240" w:lineRule="auto"/>
+        <w:ind w:firstLine="375"/>
+        <w:jc w:val="thaiDistribute"/>
+        <w:rPr>
+          <w:rFonts w:ascii="TH Sarabun New" w:hAnsi="TH Sarabun New" w:cs="TH Sarabun New" w:hint="cs"/>
+          <w:sz w:val="32"/>
+          <w:szCs w:val="32"/>
+        </w:rPr>
+      </w:pPr>
+      <w:r>
+        <w:rPr>
+          <w:rFonts w:ascii="TH Sarabun New" w:hAnsi="TH Sarabun New" w:cs="TH Sarabun New" w:hint="cs"/>
+          <w:sz w:val="32"/>
+          <w:szCs w:val="32"/>
+          <w:cs/>
+        </w:rPr>
+        <w:t>ดังนั้นโครงงานนี้จึงนำเสนอวิธีการทำระบบ</w:t>
+      </w:r>
+      <w:r>
+        <w:rPr>
+          <w:rFonts w:ascii="TH Sarabun New" w:hAnsi="TH Sarabun New" w:cs="TH Sarabun New"/>
+          <w:sz w:val="32"/>
+          <w:szCs w:val="32"/>
+        </w:rPr>
+        <w:t xml:space="preserve"> Recommended System</w:t>
+      </w:r>
+      <w:r>
+        <w:rPr>
+          <w:rFonts w:ascii="TH Sarabun New" w:hAnsi="TH Sarabun New" w:cs="TH Sarabun New" w:hint="cs"/>
+          <w:sz w:val="32"/>
+          <w:szCs w:val="32"/>
+          <w:cs/>
+        </w:rPr>
+        <w:t xml:space="preserve"> ในรูปแบบ</w:t>
+      </w:r>
+      <w:r>
+        <w:rPr>
+          <w:rFonts w:ascii="TH Sarabun New" w:hAnsi="TH Sarabun New" w:cs="TH Sarabun New"/>
+          <w:sz w:val="32"/>
+          <w:szCs w:val="32"/>
+        </w:rPr>
+        <w:t xml:space="preserve"> Web Content </w:t>
+      </w:r>
+      <w:r>
+        <w:rPr>
+          <w:rFonts w:ascii="TH Sarabun New" w:hAnsi="TH Sarabun New" w:cs="TH Sarabun New" w:hint="cs"/>
+          <w:sz w:val="32"/>
+          <w:szCs w:val="32"/>
+          <w:cs/>
+        </w:rPr>
+        <w:t xml:space="preserve">โดยการนำเสนอ </w:t>
+      </w:r>
+      <w:r>
+        <w:rPr>
+          <w:rFonts w:ascii="TH Sarabun New" w:hAnsi="TH Sarabun New" w:cs="TH Sarabun New"/>
+          <w:sz w:val="32"/>
+          <w:szCs w:val="32"/>
+        </w:rPr>
+        <w:t xml:space="preserve">Web Content </w:t>
+      </w:r>
+      <w:r>
+        <w:rPr>
+          <w:rFonts w:ascii="TH Sarabun New" w:hAnsi="TH Sarabun New" w:cs="TH Sarabun New" w:hint="cs"/>
+          <w:sz w:val="32"/>
+          <w:szCs w:val="32"/>
+          <w:cs/>
+        </w:rPr>
+        <w:t>จะอยู่ในรูปแบบของ</w:t>
+      </w:r>
+      <w:r>
+        <w:rPr>
+          <w:rFonts w:ascii="TH Sarabun New" w:hAnsi="TH Sarabun New" w:cs="TH Sarabun New" w:hint="cs"/>
+          <w:sz w:val="32"/>
+          <w:szCs w:val="32"/>
+          <w:cs/>
+        </w:rPr>
+        <w:t>ระบบแนะนำการเลือกดูภาพยนตร์ให้กับผู้ใช้งานเพื่อลดเวลาในการค้นหาข้อมูลที่ตนเองไม่ต้องการทราบอยู่ โดยวิธีการทำระบบ</w:t>
       </w:r>
       <w:r>
         <w:rPr>
@@ -242,93 +405,29 @@
           <w:szCs w:val="32"/>
           <w:cs/>
         </w:rPr>
-        <w:t>เป็นที่นิยมมากขึ้นในหลายปีที่ผ่านมา และมีการใช้งานในหลายรูปแบบเช่น ภาพยนตร์</w:t>
-      </w:r>
-      <w:r>
-        <w:rPr>
-          <w:rFonts w:ascii="TH Sarabun New" w:hAnsi="TH Sarabun New" w:cs="TH Sarabun New"/>
-          <w:sz w:val="32"/>
-          <w:szCs w:val="32"/>
-        </w:rPr>
-        <w:t>,</w:t>
-      </w:r>
-      <w:r>
-        <w:rPr>
-          <w:rFonts w:ascii="TH Sarabun New" w:hAnsi="TH Sarabun New" w:cs="TH Sarabun New" w:hint="cs"/>
-          <w:sz w:val="32"/>
-          <w:szCs w:val="32"/>
-          <w:cs/>
-        </w:rPr>
-        <w:t xml:space="preserve"> เพลง</w:t>
-      </w:r>
-      <w:r>
-        <w:rPr>
-          <w:rFonts w:ascii="TH Sarabun New" w:hAnsi="TH Sarabun New" w:cs="TH Sarabun New"/>
-          <w:sz w:val="32"/>
-          <w:szCs w:val="32"/>
-        </w:rPr>
-        <w:t>,</w:t>
-      </w:r>
-      <w:r>
-        <w:rPr>
-          <w:rFonts w:ascii="TH Sarabun New" w:hAnsi="TH Sarabun New" w:cs="TH Sarabun New" w:hint="cs"/>
-          <w:sz w:val="32"/>
-          <w:szCs w:val="32"/>
-          <w:cs/>
-        </w:rPr>
-        <w:t xml:space="preserve"> ข่าว</w:t>
-      </w:r>
-      <w:r>
-        <w:rPr>
-          <w:rFonts w:ascii="TH Sarabun New" w:hAnsi="TH Sarabun New" w:cs="TH Sarabun New"/>
-          <w:sz w:val="32"/>
-          <w:szCs w:val="32"/>
-        </w:rPr>
-        <w:t>,</w:t>
-      </w:r>
-      <w:r>
-        <w:rPr>
-          <w:rFonts w:ascii="TH Sarabun New" w:hAnsi="TH Sarabun New" w:cs="TH Sarabun New" w:hint="cs"/>
-          <w:sz w:val="32"/>
-          <w:szCs w:val="32"/>
-          <w:cs/>
-        </w:rPr>
-        <w:t xml:space="preserve"> หนังสือบทความ</w:t>
-      </w:r>
-      <w:r>
-        <w:rPr>
-          <w:rFonts w:ascii="TH Sarabun New" w:hAnsi="TH Sarabun New" w:cs="TH Sarabun New"/>
-          <w:sz w:val="32"/>
-          <w:szCs w:val="32"/>
-        </w:rPr>
-        <w:t>,</w:t>
-      </w:r>
-      <w:r>
-        <w:rPr>
-          <w:rFonts w:ascii="TH Sarabun New" w:hAnsi="TH Sarabun New" w:cs="TH Sarabun New" w:hint="cs"/>
-          <w:sz w:val="32"/>
-          <w:szCs w:val="32"/>
-          <w:cs/>
-        </w:rPr>
-        <w:t xml:space="preserve"> สินค้า เป็นต้น โดยข้อมูลในปัจจุบันที่มีเป็นจำนวนมากจะถูกคัดกรองเพื่อมอบข้อมูลที่เป็นประโยชน์ที่สุดสำหรับผู้ใช้ เพื่อไม่ให้ผู้ใช้ต้องเสียเวลาที่จะหาข้อมูลที่ตนเองต้องการได้ โครงงานนี้จึงนำเสนอวิธีการทำระบบ</w:t>
-      </w:r>
-      <w:r>
-        <w:rPr>
-          <w:rFonts w:ascii="TH Sarabun New" w:hAnsi="TH Sarabun New" w:cs="TH Sarabun New"/>
-          <w:sz w:val="32"/>
-          <w:szCs w:val="32"/>
-        </w:rPr>
-        <w:t xml:space="preserve"> Recommended System</w:t>
-      </w:r>
-      <w:r>
-        <w:rPr>
-          <w:rFonts w:ascii="TH Sarabun New" w:hAnsi="TH Sarabun New" w:cs="TH Sarabun New" w:hint="cs"/>
-          <w:sz w:val="32"/>
-          <w:szCs w:val="32"/>
-          <w:cs/>
-        </w:rPr>
-        <w:t xml:space="preserve"> ผ่านทางระบบแนะนำการเลือกดูภาพยนตร์</w:t>
-      </w:r>
+        <w:t>นั้น จะต้องรวบรวมข้อมูลหรือใช้ข้อมูลเดิมที่มีอยู่แล้วมาวิเคราะห์ด้วยหลักการของ</w:t>
+      </w:r>
+      <w:r>
+        <w:rPr>
+          <w:rFonts w:ascii="TH Sarabun New" w:hAnsi="TH Sarabun New" w:cs="TH Sarabun New"/>
+          <w:sz w:val="32"/>
+          <w:szCs w:val="32"/>
+        </w:rPr>
+        <w:t xml:space="preserve"> Matrix</w:t>
+      </w:r>
+    </w:p>
+    <w:p>
+      <w:pPr>
+        <w:spacing w:line="240" w:lineRule="auto"/>
+        <w:ind w:firstLine="375"/>
+        <w:jc w:val="thaiDistribute"/>
+        <w:rPr>
+          <w:rFonts w:ascii="TH Sarabun New" w:hAnsi="TH Sarabun New" w:cs="TH Sarabun New"/>
+          <w:sz w:val="32"/>
+          <w:szCs w:val="32"/>
+          <w:cs/>
+        </w:rPr>
+      </w:pPr>
     </w:p>
     <w:p>
       <w:pPr>
@@ -469,6 +568,8 @@
         </w:rPr>
         <w:t>ขอบเขตของโครงงาน</w:t>
       </w:r>
+      <w:bookmarkStart w:id="0" w:name="_GoBack"/>
+      <w:bookmarkEnd w:id="0"/>
     </w:p>
     <w:p>
       <w:pPr>
@@ -519,6 +620,7 @@
           <w:szCs w:val="32"/>
           <w:cs/>
         </w:rPr>
+        <w:lastRenderedPageBreak/>
         <w:t>ผู้ดูแลระบบ หรือ</w:t>
       </w:r>
       <w:r>
@@ -647,7 +749,6 @@
           <w:sz w:val="32"/>
           <w:szCs w:val="32"/>
         </w:rPr>
-        <w:lastRenderedPageBreak/>
         <w:t>B2</w:t>
       </w:r>
       <w:r>
@@ -3169,6 +3270,7 @@
           <w:szCs w:val="32"/>
           <w:cs/>
         </w:rPr>
+        <w:lastRenderedPageBreak/>
         <w:t>ฮาร์ดดิสก์ (</w:t>
       </w:r>
       <w:r>
@@ -3368,7 +3470,6 @@
           <w:sz w:val="32"/>
           <w:szCs w:val="32"/>
         </w:rPr>
-        <w:lastRenderedPageBreak/>
         <w:t>Eclipse Java Luna</w:t>
       </w:r>
     </w:p>

</xml_diff>